<commit_message>
se termina la aplicacion a SAIFR
</commit_message>
<xml_diff>
--- a/ICTP/application.docx
+++ b/ICTP/application.docx
@@ -4,25 +4,51 @@
   <w:body>
     <w:p>
       <w:r>
-        <w:t>Reason for Participation (</w:t>
-      </w:r>
-      <w:r>
-        <w:t xml:space="preserve">maximum </w:t>
-      </w:r>
-      <w:r>
-        <w:t>4000</w:t>
-      </w:r>
-      <w:r>
-        <w:t xml:space="preserve"> characters</w:t>
-      </w:r>
-      <w:r>
-        <w:t>):</w:t>
-      </w:r>
-    </w:p>
-    <w:p/>
-    <w:p>
-      <w:r>
-        <w:t>I aim to better understand the current challenges in theoretical physics and obtain the tools to confront them. I believe that my background in mathematical physics will allow me to make the most of the lectures provided guaranteeing a successful and enjoyable experience. I also believe this is a great chance of getting immersed at the international scale with the theoretical physics community. In particular, I am excited to get to know colleagues with similar interests who may eventually turn into collaborators.</w:t>
+        <w:t>Reason for Participation (maximum 4000 characters):</w:t>
+      </w:r>
+    </w:p>
+    <w:p/>
+    <w:p>
+      <w:r>
+        <w:t>I aim to better understand the current challenges in theoretical physics and obtain the tools to confront them. I believe that my background in mathematical physics will allow me to make the most of the lectures provided guaranteeing a succe</w:t>
+      </w:r>
+      <w:r>
+        <w:t>ssful and enjoyable experience.</w:t>
+      </w:r>
+      <w:r>
+        <w:t xml:space="preserve"> In particular, I am very excited about the lectures on topology for physicists. This is an immensely important subject in modern theoretical endeavors which is usually forgotten at the undergraduate level. On the other hand, the other set of lectures will provide me with the chance to learn more about many subjects which are in constant contact with my current research. Indeed, algebr</w:t>
+      </w:r>
+      <w:r>
+        <w:t>aic formulations provide a more structural understanding of topics such as field theory and phase transitions. Examples can be found in the Haag-Kastler axioms and the application of index theory to the topic of topological phases.</w:t>
+      </w:r>
+    </w:p>
+    <w:p/>
+    <w:p>
+      <w:r>
+        <w:t xml:space="preserve">In the additional information and summary </w:t>
+      </w:r>
+      <w:proofErr w:type="gramStart"/>
+      <w:r>
+        <w:t>sections</w:t>
+      </w:r>
+      <w:proofErr w:type="gramEnd"/>
+      <w:r>
+        <w:t xml:space="preserve"> I list why I believe I have the right prerequisites to assist to this school. However, </w:t>
+      </w:r>
+      <w:r>
+        <w:t xml:space="preserve">I also believe </w:t>
+      </w:r>
+      <w:r>
+        <w:t xml:space="preserve">that </w:t>
+      </w:r>
+      <w:r>
+        <w:t>this is a great chance of getting immersed at the international scale with the theoretical physics community. In particular, I am excited to get to know colleagues with similar interests who may eventually turn into collaborators.</w:t>
+      </w:r>
+      <w:r>
+        <w:t xml:space="preserve"> This is an opportunity to consolidate a network of Latin American physicists </w:t>
+      </w:r>
+      <w:r>
+        <w:t>that will make our continent a force to be reckoned with at the frontiers of theoretical physics.</w:t>
       </w:r>
     </w:p>
     <w:p/>
@@ -50,119 +76,152 @@
       <w:r>
         <w:t xml:space="preserve"> of Quantum Field Theory. I believe that the power in these formulations lies in the clearness and transparency of the physical and mathematical interpretations of the objects it involves.</w:t>
       </w:r>
+    </w:p>
+    <w:p/>
+    <w:p>
+      <w:r>
+        <w:t>During my undergraduate thesis I worked on KMS States and Tomita-</w:t>
+      </w:r>
+      <w:proofErr w:type="spellStart"/>
+      <w:r>
+        <w:t>Takesaki</w:t>
+      </w:r>
+      <w:proofErr w:type="spellEnd"/>
+      <w:r>
+        <w:t xml:space="preserve"> Theory. Here I studied how thermal equilibrium finds a natural formulation in the framework </w:t>
+      </w:r>
+      <w:r>
+        <w:t>of algebraic</w:t>
+      </w:r>
+      <w:r>
+        <w:t xml:space="preserve"> quantum physics through the KMS condition. Moreover, I learned how the modular theory of Tomita-</w:t>
+      </w:r>
+      <w:proofErr w:type="spellStart"/>
+      <w:r>
+        <w:t>Takesaki</w:t>
+      </w:r>
+      <w:proofErr w:type="spellEnd"/>
+      <w:r>
+        <w:t xml:space="preserve"> allows us to construct a dynamical law from a normal faithful state which guarantees that the state is in equilibrium. This shows that there </w:t>
+      </w:r>
+      <w:proofErr w:type="gramStart"/>
+      <w:r>
+        <w:t>are</w:t>
+      </w:r>
+      <w:proofErr w:type="gramEnd"/>
+      <w:r>
+        <w:t xml:space="preserve"> equilibrium induced canonical dynamics and elucidates the relation between temperature and complex time.</w:t>
+      </w:r>
+    </w:p>
+    <w:p/>
+    <w:p>
+      <w:r>
+        <w:t xml:space="preserve">I am currently on the first semester of a </w:t>
+      </w:r>
+      <w:proofErr w:type="gramStart"/>
+      <w:r>
+        <w:t>masters</w:t>
+      </w:r>
+      <w:proofErr w:type="gramEnd"/>
+      <w:r>
+        <w:t xml:space="preserve"> program as a graduate assistant at the Universidad de los Andes. My research has now shifted towards the calculation of </w:t>
+      </w:r>
+      <w:r>
+        <w:lastRenderedPageBreak/>
+        <w:t>entanglement measures for general algebraic states. As it turns out, calculation of entropy through the GNS construction is ambiguous. We are currently trying to understand how one can relate such ambiguities to the modular operators of Tomita-</w:t>
+      </w:r>
+      <w:proofErr w:type="spellStart"/>
+      <w:r>
+        <w:t>Takesaki</w:t>
+      </w:r>
+      <w:proofErr w:type="spellEnd"/>
+      <w:r>
+        <w:t xml:space="preserve"> and the relationship </w:t>
+      </w:r>
+      <w:proofErr w:type="gramStart"/>
+      <w:r>
+        <w:t>this phenomena</w:t>
+      </w:r>
+      <w:proofErr w:type="gramEnd"/>
+      <w:r>
+        <w:t xml:space="preserve"> has with quantum anomalies and information theory.</w:t>
+      </w:r>
+      <w:r>
+        <w:t xml:space="preserve"> In particular, the relationship between Radon-</w:t>
+      </w:r>
+      <w:proofErr w:type="spellStart"/>
+      <w:r>
+        <w:t>Nikodym</w:t>
+      </w:r>
+      <w:proofErr w:type="spellEnd"/>
+      <w:r>
+        <w:t xml:space="preserve"> </w:t>
+      </w:r>
+      <w:proofErr w:type="spellStart"/>
+      <w:r>
+        <w:t>cocycles</w:t>
+      </w:r>
+      <w:proofErr w:type="spellEnd"/>
+      <w:r>
+        <w:t xml:space="preserve"> and derivatives may provide a better understanding of the anomalous behavior of path integral measures through Tomita-</w:t>
+      </w:r>
+      <w:proofErr w:type="spellStart"/>
+      <w:r>
+        <w:t>Takesaki</w:t>
+      </w:r>
+      <w:proofErr w:type="spellEnd"/>
+      <w:r>
+        <w:t xml:space="preserve"> theory.</w:t>
+      </w:r>
+    </w:p>
+    <w:p/>
+    <w:p>
+      <w:r>
+        <w:t xml:space="preserve">Outside of theoretical physics, I've previously worked with electrochemically exfoliated graphene and infrared sensors. Doing the latter, I was </w:t>
+      </w:r>
+      <w:proofErr w:type="gramStart"/>
+      <w:r>
+        <w:t>an</w:t>
+      </w:r>
+      <w:proofErr w:type="gramEnd"/>
+      <w:r>
+        <w:t xml:space="preserve"> Summer Undergraduate Research Fellow at the California Institute of Technology during the summer of 2017. In here I collaborated with JPL NASA researchers in the Precision Projector Laboratory.</w:t>
+      </w:r>
+      <w:r>
+        <w:t xml:space="preserve"> We studied motions in the centroid of images taken in simulated environments to improve the testing of infrared sensors. The sensors we studied are scheduled to be part of missions such as WFIRST and EUCLID.</w:t>
+      </w:r>
+    </w:p>
+    <w:p/>
+    <w:p>
+      <w:r>
+        <w:t>Justification for Financial Request (Maximum 400 characters):</w:t>
+      </w:r>
+    </w:p>
+    <w:p>
+      <w:r>
+        <w:t xml:space="preserve">I've recently moved away from my family home to relieve the financial stress off of my parents. Thus, I do not currently own any personal or family funds. On the other hand, I was unable to obtain assistance from my university due to recent budget cuts and financial reforms. Obtaining funds for </w:t>
+      </w:r>
+      <w:proofErr w:type="spellStart"/>
+      <w:r>
+        <w:t>reasearch</w:t>
+      </w:r>
+      <w:proofErr w:type="spellEnd"/>
+      <w:r>
+        <w:t xml:space="preserve"> purposes in Colombia has </w:t>
+      </w:r>
+      <w:r>
+        <w:t>become increasingly difficult.</w:t>
+      </w:r>
+    </w:p>
+    <w:p/>
+    <w:p>
+      <w:r>
+        <w:t>Summary:</w:t>
+      </w:r>
+    </w:p>
+    <w:p/>
+    <w:p>
       <w:bookmarkStart w:id="0" w:name="_GoBack"/>
-      <w:bookmarkEnd w:id="0"/>
-    </w:p>
-    <w:p/>
-    <w:p>
-      <w:r>
-        <w:t>During my undergraduate thesis I worked on KMS States and Tomita-</w:t>
-      </w:r>
-      <w:proofErr w:type="spellStart"/>
-      <w:r>
-        <w:t>Takesaki</w:t>
-      </w:r>
-      <w:proofErr w:type="spellEnd"/>
-      <w:r>
-        <w:t xml:space="preserve"> Theory. Here I studied how thermal equilibrium finds a natural formulation in the framework </w:t>
-      </w:r>
-      <w:proofErr w:type="gramStart"/>
-      <w:r>
-        <w:t>of  algebraic</w:t>
-      </w:r>
-      <w:proofErr w:type="gramEnd"/>
-      <w:r>
-        <w:t xml:space="preserve"> quantum physics through the KMS condition. Moreover, I learned how the modular theory of Tomita-</w:t>
-      </w:r>
-      <w:proofErr w:type="spellStart"/>
-      <w:r>
-        <w:t>Takesaki</w:t>
-      </w:r>
-      <w:proofErr w:type="spellEnd"/>
-      <w:r>
-        <w:t xml:space="preserve"> allows us to construct a dynamical law from a normal faithful state which guarantees that the state is in equilibrium. This shows that there </w:t>
-      </w:r>
-      <w:proofErr w:type="gramStart"/>
-      <w:r>
-        <w:t>are</w:t>
-      </w:r>
-      <w:proofErr w:type="gramEnd"/>
-      <w:r>
-        <w:t xml:space="preserve"> equilibrium induced canonical dynamics and elucidates the relation between temperature and complex time.</w:t>
-      </w:r>
-    </w:p>
-    <w:p/>
-    <w:p>
-      <w:r>
-        <w:t xml:space="preserve">I am currently on the first semester of a </w:t>
-      </w:r>
-      <w:proofErr w:type="gramStart"/>
-      <w:r>
-        <w:t>masters</w:t>
-      </w:r>
-      <w:proofErr w:type="gramEnd"/>
-      <w:r>
-        <w:t xml:space="preserve"> program as a graduate assistant at the Universidad de los Andes. My research has now shifted towards the calculation of entanglement measures for general algebraic states. As it turns out, calculation of entropy through the GNS construction is ambiguous. We are currently trying to understand how one can relate such ambiguities to the modular operators of Tomita-</w:t>
-      </w:r>
-      <w:proofErr w:type="spellStart"/>
-      <w:r>
-        <w:t>Takesaki</w:t>
-      </w:r>
-      <w:proofErr w:type="spellEnd"/>
-      <w:r>
-        <w:t xml:space="preserve"> and the relationship </w:t>
-      </w:r>
-      <w:proofErr w:type="gramStart"/>
-      <w:r>
-        <w:t>this phenomena</w:t>
-      </w:r>
-      <w:proofErr w:type="gramEnd"/>
-      <w:r>
-        <w:t xml:space="preserve"> has with quantum anomalies and information theory.</w:t>
-      </w:r>
-    </w:p>
-    <w:p/>
-    <w:p>
-      <w:r>
-        <w:t xml:space="preserve">Outside of theoretical physics, I've previously worked with electrochemically exfoliated graphene and infrared sensors. Doing the latter, I was </w:t>
-      </w:r>
-      <w:proofErr w:type="gramStart"/>
-      <w:r>
-        <w:t>an</w:t>
-      </w:r>
-      <w:proofErr w:type="gramEnd"/>
-      <w:r>
-        <w:t xml:space="preserve"> Summer Undergraduate Research Fellow at the California Institute of Technology during the summer of 2017. In here I collaborated with JPL NASA researchers in the Precision Projector Laboratory.</w:t>
-      </w:r>
-    </w:p>
-    <w:p/>
-    <w:p>
-      <w:r>
-        <w:t>Justification for Financial Request (Maximum 400 characters):</w:t>
-      </w:r>
-    </w:p>
-    <w:p>
-      <w:r>
-        <w:lastRenderedPageBreak/>
-        <w:t xml:space="preserve">I've recently moved away from my family home to relieve the financial stress off of my parents. Thus, I do not currently own any personal or family funds. On the other hand, I was unable to obtain assistance from my university due to recent budget cuts and financial reforms. Obtaining funds for </w:t>
-      </w:r>
-      <w:proofErr w:type="spellStart"/>
-      <w:r>
-        <w:t>reasearch</w:t>
-      </w:r>
-      <w:proofErr w:type="spellEnd"/>
-      <w:r>
-        <w:t xml:space="preserve"> purposes in Colombia has become increasingly difficult due to the low amount of the GDP invested in science.</w:t>
-      </w:r>
-    </w:p>
-    <w:p/>
-    <w:p>
-      <w:r>
-        <w:t>Summary:</w:t>
-      </w:r>
-    </w:p>
-    <w:p/>
-    <w:p>
       <w:r>
         <w:t>About me</w:t>
       </w:r>
@@ -655,28 +714,16 @@
       </w:r>
       <w:proofErr w:type="spellStart"/>
       <w:r>
-        <w:t>Cicu</w:t>
-      </w:r>
-      <w:r>
-        <w:t>ta</w:t>
-      </w:r>
-      <w:proofErr w:type="spellEnd"/>
-      <w:r>
-        <w:t xml:space="preserve"> Magazine 7th edition release</w:t>
-      </w:r>
-      <w:r>
-        <w:t>: On the Communication and Censorshi</w:t>
-      </w:r>
-      <w:r>
-        <w:t>p of Science.</w:t>
-      </w:r>
-    </w:p>
-    <w:p>
-      <w:r>
-        <w:t xml:space="preserve">Universidad </w:t>
-      </w:r>
-      <w:r>
-        <w:t>de los Andes, Bogotá, Colombia</w:t>
+        <w:t>Cicuta</w:t>
+      </w:r>
+      <w:proofErr w:type="spellEnd"/>
+      <w:r>
+        <w:t xml:space="preserve"> Magazine 7th edition release: On the Communication and Censorship of Science.</w:t>
+      </w:r>
+    </w:p>
+    <w:p>
+      <w:r>
+        <w:t>Universidad de los Andes, Bogotá, Colombia</w:t>
       </w:r>
     </w:p>
     <w:p>
@@ -702,10 +749,7 @@
     </w:p>
     <w:p>
       <w:r>
-        <w:t xml:space="preserve">Universidad </w:t>
-      </w:r>
-      <w:r>
-        <w:t>de los Andes, Bogotá, Colombia</w:t>
+        <w:t>Universidad de los Andes, Bogotá, Colombia</w:t>
       </w:r>
     </w:p>
     <w:p>
@@ -716,18 +760,12 @@
     <w:p/>
     <w:p>
       <w:r>
-        <w:t>Dynamics of Quantum Systems Outside of Equilibr</w:t>
-      </w:r>
-      <w:r>
-        <w:t>ium</w:t>
-      </w:r>
-    </w:p>
-    <w:p>
-      <w:r>
-        <w:t xml:space="preserve">Universidad </w:t>
-      </w:r>
-      <w:r>
-        <w:t>de los Andes, Bogotá, Colombia</w:t>
+        <w:t>Dynamics of Quantum Systems Outside of Equilibrium</w:t>
+      </w:r>
+    </w:p>
+    <w:p>
+      <w:r>
+        <w:t>Universidad de los Andes, Bogotá, Colombia</w:t>
       </w:r>
     </w:p>
     <w:p>
@@ -748,10 +786,7 @@
     </w:p>
     <w:p>
       <w:r>
-        <w:t xml:space="preserve">Universidad </w:t>
-      </w:r>
-      <w:r>
-        <w:t>del Rosario, Bogotá, Colombia</w:t>
+        <w:t>Universidad del Rosario, Bogotá, Colombia</w:t>
       </w:r>
     </w:p>
     <w:p>
@@ -856,10 +891,7 @@
     </w:p>
     <w:p>
       <w:r>
-        <w:t>References:</w:t>
-      </w:r>
-      <w:r>
-        <w:t xml:space="preserve">  </w:t>
+        <w:t xml:space="preserve">References:  </w:t>
       </w:r>
     </w:p>
     <w:p/>
@@ -933,6 +965,7 @@
         <w:t>: cn.galindo1116@uniandes.edu.co</w:t>
       </w:r>
     </w:p>
+    <w:bookmarkEnd w:id="0"/>
     <w:p/>
     <w:sectPr>
       <w:pgSz w:w="12240" w:h="15840"/>

</xml_diff>